<commit_message>
Finished Integration Mailing Functionality (Word), see template sample in iTinExportEngineSamples
</commit_message>
<xml_diff>
--- a/source/samples/export/iTinExportEngineSamples/output/template/docx/sample01-from-template-file1.docx
+++ b/source/samples/export/iTinExportEngineSamples/output/template/docx/sample01-from-template-file1.docx
@@ -21,7 +21,7 @@
           <w:szCs w:val="48"/>
           <w:lang w:val="es-ES"/>
         </w:rPr>
-        <w:t>FIBER COMPOSITES CORPORATION</w:t>
+        <w:t>FIBERLOCK TECH</w:t>
       </w:r>
     </w:p>
     <w:p>
@@ -41,7 +41,7 @@
           <w:color w:val="90C226"/>
           <w:lang w:val="es-ES"/>
         </w:rPr>
-        <w:t>0028539</w:t>
+        <w:t>0322292</w:t>
       </w:r>
       <w:r>
         <w:rPr>
@@ -99,7 +99,7 @@
             </w14:solidFill>
           </w14:textFill>
         </w:rPr>
-        <w:t>NEW LONDON</w:t>
+        <w:t>ANDOVER</w:t>
       </w:r>
       <w:r>
         <w:rPr>

</xml_diff>